<commit_message>
chore: entrega dia 30/06
</commit_message>
<xml_diff>
--- a/Atividade_Pesquisa_AdrielMori.docx
+++ b/Atividade_Pesquisa_AdrielMori.docx
@@ -310,8 +310,6 @@
           <w:sz w:val="24"/>
         </w:rPr>
       </w:pPr>
-      <w:bookmarkStart w:id="0" w:name="_GoBack"/>
-      <w:bookmarkEnd w:id="0"/>
     </w:p>
     <w:p>
       <w:pPr>
@@ -2642,6 +2640,224 @@
       <w:r>
         <w:t>}</w:t>
       </w:r>
+    </w:p>
+    <w:p>
+      <w:r>
+        <w:br w:type="page"/>
+      </w:r>
+    </w:p>
+    <w:p>
+      <w:pPr>
+        <w:jc w:val="both"/>
+      </w:pPr>
+      <w:r>
+        <w:lastRenderedPageBreak/>
+        <w:t>REFERÊNCIAS:</w:t>
+      </w:r>
+    </w:p>
+    <w:p>
+      <w:pPr>
+        <w:ind w:firstLine="708"/>
+        <w:jc w:val="both"/>
+      </w:pPr>
+      <w:proofErr w:type="spellStart"/>
+      <w:r>
+        <w:t>Rouse</w:t>
+      </w:r>
+      <w:proofErr w:type="spellEnd"/>
+      <w:r>
+        <w:t>, M</w:t>
+      </w:r>
+      <w:r>
+        <w:t>. (</w:t>
+      </w:r>
+      <w:r>
+        <w:t>2023</w:t>
+      </w:r>
+      <w:r>
+        <w:t xml:space="preserve">, </w:t>
+      </w:r>
+      <w:r>
+        <w:t>22 de junho</w:t>
+      </w:r>
+      <w:r>
+        <w:t xml:space="preserve">). </w:t>
+      </w:r>
+      <w:proofErr w:type="spellStart"/>
+      <w:r>
+        <w:t>Peer-to-Peer</w:t>
+      </w:r>
+      <w:proofErr w:type="spellEnd"/>
+      <w:r>
+        <w:t xml:space="preserve"> </w:t>
+      </w:r>
+      <w:proofErr w:type="spellStart"/>
+      <w:r>
+        <w:t>Architecture</w:t>
+      </w:r>
+      <w:proofErr w:type="spellEnd"/>
+      <w:r>
+        <w:t xml:space="preserve">. Blog de </w:t>
+      </w:r>
+      <w:proofErr w:type="spellStart"/>
+      <w:r>
+        <w:t>Techpedia</w:t>
+      </w:r>
+      <w:proofErr w:type="spellEnd"/>
+      <w:r>
+        <w:t xml:space="preserve">. </w:t>
+      </w:r>
+      <w:r>
+        <w:t xml:space="preserve">Disponível </w:t>
+      </w:r>
+      <w:proofErr w:type="gramStart"/>
+      <w:r>
+        <w:t xml:space="preserve">em </w:t>
+      </w:r>
+      <w:r>
+        <w:t xml:space="preserve"> </w:t>
+      </w:r>
+      <w:hyperlink r:id="rId9" w:history="1">
+        <w:r>
+          <w:rPr>
+            <w:rStyle w:val="Hyperlink"/>
+          </w:rPr>
+          <w:t>https://www.techopedia.com/definition/454/peer-to-peer-architecture-p2p-architecture</w:t>
+        </w:r>
+        <w:proofErr w:type="gramEnd"/>
+      </w:hyperlink>
+      <w:r>
+        <w:t xml:space="preserve">. Acessado em: 20 </w:t>
+      </w:r>
+      <w:proofErr w:type="spellStart"/>
+      <w:r>
+        <w:t>jun</w:t>
+      </w:r>
+      <w:proofErr w:type="spellEnd"/>
+      <w:r>
+        <w:t xml:space="preserve"> 2023</w:t>
+      </w:r>
+    </w:p>
+    <w:p>
+      <w:pPr>
+        <w:ind w:firstLine="708"/>
+        <w:jc w:val="both"/>
+      </w:pPr>
+      <w:r>
+        <w:t>Rodrigues</w:t>
+      </w:r>
+      <w:r>
+        <w:t xml:space="preserve">, L.; </w:t>
+      </w:r>
+      <w:proofErr w:type="spellStart"/>
+      <w:r>
+        <w:t>Guerraoui</w:t>
+      </w:r>
+      <w:proofErr w:type="spellEnd"/>
+      <w:r>
+        <w:t xml:space="preserve">, R. </w:t>
+      </w:r>
+      <w:proofErr w:type="spellStart"/>
+      <w:r>
+        <w:t>Introduction</w:t>
+      </w:r>
+      <w:proofErr w:type="spellEnd"/>
+      <w:r>
+        <w:t xml:space="preserve"> </w:t>
+      </w:r>
+      <w:proofErr w:type="spellStart"/>
+      <w:r>
+        <w:t>to</w:t>
+      </w:r>
+      <w:proofErr w:type="spellEnd"/>
+      <w:r>
+        <w:t xml:space="preserve"> </w:t>
+      </w:r>
+      <w:proofErr w:type="spellStart"/>
+      <w:r>
+        <w:t>reliable</w:t>
+      </w:r>
+      <w:proofErr w:type="spellEnd"/>
+      <w:r>
+        <w:t xml:space="preserve"> </w:t>
+      </w:r>
+      <w:proofErr w:type="spellStart"/>
+      <w:r>
+        <w:t>distributed</w:t>
+      </w:r>
+      <w:proofErr w:type="spellEnd"/>
+      <w:r>
+        <w:t xml:space="preserve"> </w:t>
+      </w:r>
+      <w:proofErr w:type="spellStart"/>
+      <w:r>
+        <w:t>programming</w:t>
+      </w:r>
+      <w:proofErr w:type="spellEnd"/>
+      <w:r>
+        <w:t>. Springer, 2006. ISBN 9783540288459.</w:t>
+      </w:r>
+    </w:p>
+    <w:p>
+      <w:pPr>
+        <w:ind w:firstLine="708"/>
+        <w:jc w:val="both"/>
+      </w:pPr>
+      <w:proofErr w:type="spellStart"/>
+      <w:r>
+        <w:t>Ghemawat</w:t>
+      </w:r>
+      <w:proofErr w:type="spellEnd"/>
+      <w:r>
+        <w:t xml:space="preserve">, </w:t>
+      </w:r>
+      <w:proofErr w:type="spellStart"/>
+      <w:r>
+        <w:t>Sanjay</w:t>
+      </w:r>
+      <w:proofErr w:type="spellEnd"/>
+      <w:r>
+        <w:t xml:space="preserve"> et al. The Google File System. In: </w:t>
+      </w:r>
+      <w:proofErr w:type="spellStart"/>
+      <w:r>
+        <w:t>Symposium</w:t>
+      </w:r>
+      <w:proofErr w:type="spellEnd"/>
+      <w:r>
+        <w:t xml:space="preserve"> </w:t>
+      </w:r>
+      <w:proofErr w:type="spellStart"/>
+      <w:r>
+        <w:t>on</w:t>
+      </w:r>
+      <w:proofErr w:type="spellEnd"/>
+      <w:r>
+        <w:t xml:space="preserve"> </w:t>
+      </w:r>
+      <w:proofErr w:type="spellStart"/>
+      <w:r>
+        <w:t>Operating</w:t>
+      </w:r>
+      <w:proofErr w:type="spellEnd"/>
+      <w:r>
+        <w:t xml:space="preserve"> Systems </w:t>
+      </w:r>
+      <w:proofErr w:type="spellStart"/>
+      <w:r>
+        <w:t>Principles</w:t>
+      </w:r>
+      <w:proofErr w:type="spellEnd"/>
+      <w:r>
+        <w:t xml:space="preserve"> (SOSP). ACM, 2003.</w:t>
+      </w:r>
+    </w:p>
+    <w:p>
+      <w:pPr>
+        <w:jc w:val="both"/>
+      </w:pPr>
+      <w:bookmarkStart w:id="0" w:name="_GoBack"/>
+      <w:bookmarkEnd w:id="0"/>
     </w:p>
     <w:sectPr>
       <w:pgSz w:w="11906" w:h="16838"/>
@@ -3186,6 +3402,17 @@
       <w:contextualSpacing/>
     </w:pPr>
   </w:style>
+  <w:style w:type="character" w:styleId="Hyperlink">
+    <w:name w:val="Hyperlink"/>
+    <w:basedOn w:val="Fontepargpadro"/>
+    <w:uiPriority w:val="99"/>
+    <w:unhideWhenUsed/>
+    <w:rsid w:val="00BF6D0D"/>
+    <w:rPr>
+      <w:color w:val="0563C1" w:themeColor="hyperlink"/>
+      <w:u w:val="single"/>
+    </w:rPr>
+  </w:style>
 </w:styles>
 </file>
 

</xml_diff>